<commit_message>
Correcciones TFG Lau <3
</commit_message>
<xml_diff>
--- a/TFG.docx
+++ b/TFG.docx
@@ -852,7 +852,7 @@
           <w:r>
             <w:fldChar w:fldCharType="separate"/>
           </w:r>
-          <w:hyperlink w:anchor="_Toc39415213" w:history="1">
+          <w:hyperlink w:anchor="_Toc40037637" w:history="1">
             <w:r>
               <w:rPr>
                 <w:rStyle w:val="Hyperlink"/>
@@ -879,7 +879,7 @@
                 <w:noProof/>
                 <w:webHidden/>
               </w:rPr>
-              <w:instrText xml:space="preserve"> PAGEREF _Toc39415213 \h </w:instrText>
+              <w:instrText xml:space="preserve"> PAGEREF _Toc40037637 \h </w:instrText>
             </w:r>
             <w:r>
               <w:rPr>
@@ -924,7 +924,7 @@
               <w:lang w:eastAsia="es-ES"/>
             </w:rPr>
           </w:pPr>
-          <w:hyperlink w:anchor="_Toc39415214" w:history="1">
+          <w:hyperlink w:anchor="_Toc40037638" w:history="1">
             <w:r>
               <w:rPr>
                 <w:rStyle w:val="Hyperlink"/>
@@ -951,7 +951,7 @@
                 <w:noProof/>
                 <w:webHidden/>
               </w:rPr>
-              <w:instrText xml:space="preserve"> PAGEREF _Toc39415214 \h </w:instrText>
+              <w:instrText xml:space="preserve"> PAGEREF _Toc40037638 \h </w:instrText>
             </w:r>
             <w:r>
               <w:rPr>
@@ -996,7 +996,7 @@
               <w:lang w:eastAsia="es-ES"/>
             </w:rPr>
           </w:pPr>
-          <w:hyperlink w:anchor="_Toc39415215" w:history="1">
+          <w:hyperlink w:anchor="_Toc40037639" w:history="1">
             <w:r>
               <w:rPr>
                 <w:rStyle w:val="Hyperlink"/>
@@ -1023,7 +1023,7 @@
                 <w:noProof/>
                 <w:webHidden/>
               </w:rPr>
-              <w:instrText xml:space="preserve"> PAGEREF _Toc39415215 \h </w:instrText>
+              <w:instrText xml:space="preserve"> PAGEREF _Toc40037639 \h </w:instrText>
             </w:r>
             <w:r>
               <w:rPr>
@@ -1068,7 +1068,7 @@
               <w:lang w:eastAsia="es-ES"/>
             </w:rPr>
           </w:pPr>
-          <w:hyperlink w:anchor="_Toc39415216" w:history="1">
+          <w:hyperlink w:anchor="_Toc40037640" w:history="1">
             <w:r>
               <w:rPr>
                 <w:rStyle w:val="Hyperlink"/>
@@ -1095,7 +1095,7 @@
                 <w:noProof/>
                 <w:webHidden/>
               </w:rPr>
-              <w:instrText xml:space="preserve"> PAGEREF _Toc39415216 \h </w:instrText>
+              <w:instrText xml:space="preserve"> PAGEREF _Toc40037640 \h </w:instrText>
             </w:r>
             <w:r>
               <w:rPr>
@@ -1140,7 +1140,7 @@
               <w:lang w:eastAsia="es-ES"/>
             </w:rPr>
           </w:pPr>
-          <w:hyperlink w:anchor="_Toc39415217" w:history="1">
+          <w:hyperlink w:anchor="_Toc40037641" w:history="1">
             <w:r>
               <w:rPr>
                 <w:rStyle w:val="Hyperlink"/>
@@ -1167,7 +1167,7 @@
                 <w:noProof/>
                 <w:webHidden/>
               </w:rPr>
-              <w:instrText xml:space="preserve"> PAGEREF _Toc39415217 \h </w:instrText>
+              <w:instrText xml:space="preserve"> PAGEREF _Toc40037641 \h </w:instrText>
             </w:r>
             <w:r>
               <w:rPr>
@@ -1212,7 +1212,7 @@
               <w:lang w:eastAsia="es-ES"/>
             </w:rPr>
           </w:pPr>
-          <w:hyperlink w:anchor="_Toc39415218" w:history="1">
+          <w:hyperlink w:anchor="_Toc40037642" w:history="1">
             <w:r>
               <w:rPr>
                 <w:rStyle w:val="Hyperlink"/>
@@ -1239,7 +1239,7 @@
                 <w:noProof/>
                 <w:webHidden/>
               </w:rPr>
-              <w:instrText xml:space="preserve"> PAGEREF _Toc39415218 \h </w:instrText>
+              <w:instrText xml:space="preserve"> PAGEREF _Toc40037642 \h </w:instrText>
             </w:r>
             <w:r>
               <w:rPr>
@@ -1284,7 +1284,7 @@
               <w:lang w:eastAsia="es-ES"/>
             </w:rPr>
           </w:pPr>
-          <w:hyperlink w:anchor="_Toc39415219" w:history="1">
+          <w:hyperlink w:anchor="_Toc40037643" w:history="1">
             <w:r>
               <w:rPr>
                 <w:rStyle w:val="Hyperlink"/>
@@ -1311,7 +1311,7 @@
                 <w:noProof/>
                 <w:webHidden/>
               </w:rPr>
-              <w:instrText xml:space="preserve"> PAGEREF _Toc39415219 \h </w:instrText>
+              <w:instrText xml:space="preserve"> PAGEREF _Toc40037643 \h </w:instrText>
             </w:r>
             <w:r>
               <w:rPr>
@@ -1356,7 +1356,7 @@
               <w:lang w:eastAsia="es-ES"/>
             </w:rPr>
           </w:pPr>
-          <w:hyperlink w:anchor="_Toc39415220" w:history="1">
+          <w:hyperlink w:anchor="_Toc40037644" w:history="1">
             <w:r>
               <w:rPr>
                 <w:rStyle w:val="Hyperlink"/>
@@ -1383,7 +1383,7 @@
                 <w:noProof/>
                 <w:webHidden/>
               </w:rPr>
-              <w:instrText xml:space="preserve"> PAGEREF _Toc39415220 \h </w:instrText>
+              <w:instrText xml:space="preserve"> PAGEREF _Toc40037644 \h </w:instrText>
             </w:r>
             <w:r>
               <w:rPr>
@@ -1428,7 +1428,7 @@
               <w:lang w:eastAsia="es-ES"/>
             </w:rPr>
           </w:pPr>
-          <w:hyperlink w:anchor="_Toc39415221" w:history="1">
+          <w:hyperlink w:anchor="_Toc40037645" w:history="1">
             <w:r>
               <w:rPr>
                 <w:rStyle w:val="Hyperlink"/>
@@ -1455,7 +1455,7 @@
                 <w:noProof/>
                 <w:webHidden/>
               </w:rPr>
-              <w:instrText xml:space="preserve"> PAGEREF _Toc39415221 \h </w:instrText>
+              <w:instrText xml:space="preserve"> PAGEREF _Toc40037645 \h </w:instrText>
             </w:r>
             <w:r>
               <w:rPr>
@@ -1500,13 +1500,13 @@
               <w:lang w:eastAsia="es-ES"/>
             </w:rPr>
           </w:pPr>
-          <w:hyperlink w:anchor="_Toc39415222" w:history="1">
+          <w:hyperlink w:anchor="_Toc40037646" w:history="1">
             <w:r>
               <w:rPr>
                 <w:rStyle w:val="Hyperlink"/>
                 <w:noProof/>
               </w:rPr>
-              <w:t>Sprint 1</w:t>
+              <w:t>Sprint 1 (27 de abril al 1 de mayo)</w:t>
             </w:r>
             <w:r>
               <w:rPr>
@@ -1527,7 +1527,7 @@
                 <w:noProof/>
                 <w:webHidden/>
               </w:rPr>
-              <w:instrText xml:space="preserve"> PAGEREF _Toc39415222 \h </w:instrText>
+              <w:instrText xml:space="preserve"> PAGEREF _Toc40037646 \h </w:instrText>
             </w:r>
             <w:r>
               <w:rPr>
@@ -1572,7 +1572,7 @@
               <w:lang w:eastAsia="es-ES"/>
             </w:rPr>
           </w:pPr>
-          <w:hyperlink w:anchor="_Toc39415223" w:history="1">
+          <w:hyperlink w:anchor="_Toc40037647" w:history="1">
             <w:r>
               <w:rPr>
                 <w:rStyle w:val="Hyperlink"/>
@@ -1599,7 +1599,7 @@
                 <w:noProof/>
                 <w:webHidden/>
               </w:rPr>
-              <w:instrText xml:space="preserve"> PAGEREF _Toc39415223 \h </w:instrText>
+              <w:instrText xml:space="preserve"> PAGEREF _Toc40037647 \h </w:instrText>
             </w:r>
             <w:r>
               <w:rPr>
@@ -1620,6 +1620,78 @@
                 <w:webHidden/>
               </w:rPr>
               <w:t>- 7 -</w:t>
+            </w:r>
+            <w:r>
+              <w:rPr>
+                <w:noProof/>
+                <w:webHidden/>
+              </w:rPr>
+              <w:fldChar w:fldCharType="end"/>
+            </w:r>
+          </w:hyperlink>
+        </w:p>
+        <w:p>
+          <w:pPr>
+            <w:pStyle w:val="TOC2"/>
+            <w:tabs>
+              <w:tab w:val="right" w:leader="dot" w:pos="8494"/>
+            </w:tabs>
+            <w:jc w:val="both"/>
+            <w:rPr>
+              <w:rFonts w:asciiTheme="minorHAnsi" w:eastAsiaTheme="minorEastAsia" w:hAnsiTheme="minorHAnsi" w:cstheme="minorBidi"/>
+              <w:noProof/>
+              <w:sz w:val="22"/>
+              <w:lang w:eastAsia="es-ES"/>
+            </w:rPr>
+          </w:pPr>
+          <w:hyperlink w:anchor="_Toc40037648" w:history="1">
+            <w:r>
+              <w:rPr>
+                <w:rStyle w:val="Hyperlink"/>
+                <w:noProof/>
+              </w:rPr>
+              <w:t>Sprint 2 (4 de mayo al 8 de mayo)</w:t>
+            </w:r>
+            <w:r>
+              <w:rPr>
+                <w:noProof/>
+                <w:webHidden/>
+              </w:rPr>
+              <w:tab/>
+            </w:r>
+            <w:r>
+              <w:rPr>
+                <w:noProof/>
+                <w:webHidden/>
+              </w:rPr>
+              <w:fldChar w:fldCharType="begin"/>
+            </w:r>
+            <w:r>
+              <w:rPr>
+                <w:noProof/>
+                <w:webHidden/>
+              </w:rPr>
+              <w:instrText xml:space="preserve"> PAGEREF _Toc40037648 \h </w:instrText>
+            </w:r>
+            <w:r>
+              <w:rPr>
+                <w:noProof/>
+                <w:webHidden/>
+              </w:rPr>
+            </w:r>
+            <w:r>
+              <w:rPr>
+                <w:noProof/>
+                <w:webHidden/>
+              </w:rPr>
+              <w:fldChar w:fldCharType="separate"/>
+            </w:r>
+            <w:r>
+              <w:rPr>
+                <w:noProof/>
+                <w:webHidden/>
+              </w:rPr>
+              <w:t>- 9 -</w:t>
             </w:r>
             <w:r>
               <w:rPr>
@@ -1644,7 +1716,7 @@
               <w:lang w:eastAsia="es-ES"/>
             </w:rPr>
           </w:pPr>
-          <w:hyperlink w:anchor="_Toc39415224" w:history="1">
+          <w:hyperlink w:anchor="_Toc40037649" w:history="1">
             <w:r>
               <w:rPr>
                 <w:rStyle w:val="Hyperlink"/>
@@ -1671,7 +1743,7 @@
                 <w:noProof/>
                 <w:webHidden/>
               </w:rPr>
-              <w:instrText xml:space="preserve"> PAGEREF _Toc39415224 \h </w:instrText>
+              <w:instrText xml:space="preserve"> PAGEREF _Toc40037649 \h </w:instrText>
             </w:r>
             <w:r>
               <w:rPr>
@@ -1691,7 +1763,7 @@
                 <w:noProof/>
                 <w:webHidden/>
               </w:rPr>
-              <w:t>- 9 -</w:t>
+              <w:t>- 12 -</w:t>
             </w:r>
             <w:r>
               <w:rPr>
@@ -1730,7 +1802,7 @@
         <w:pStyle w:val="Heading1"/>
         <w:jc w:val="both"/>
       </w:pPr>
-      <w:bookmarkStart w:id="0" w:name="_Toc39415213"/>
+      <w:bookmarkStart w:id="0" w:name="_Toc40037637"/>
       <w:r>
         <w:lastRenderedPageBreak/>
         <w:t>Introducción</w:t>
@@ -1758,7 +1830,13 @@
         <w:t xml:space="preserve">ción web que permite compartir </w:t>
       </w:r>
       <w:r>
-        <w:t>una gran variedad de contenido, como imágenes, texto, vídeos en orden cronológico de forma dinámica.</w:t>
+        <w:t>una gran variedad de contenido, como imágenes, texto</w:t>
+      </w:r>
+      <w:r>
+        <w:t xml:space="preserve"> y</w:t>
+      </w:r>
+      <w:r>
+        <w:t xml:space="preserve"> vídeos en orden cronológico de forma dinámica.</w:t>
       </w:r>
     </w:p>
     <w:p>
@@ -1774,7 +1852,13 @@
         <w:jc w:val="both"/>
       </w:pPr>
       <w:r>
-        <w:t>Todo el contenido subido a la plataforma será gestionable por el autor de dicho contenido, por lo que siempre se tendrá control sobre tus propios recursos.</w:t>
+        <w:t xml:space="preserve">Todo el contenido subido a la plataforma será gestionable por el autor de dicho contenido, por lo que siempre tendrá control sobre </w:t>
+      </w:r>
+      <w:r>
+        <w:t>sus</w:t>
+      </w:r>
+      <w:r>
+        <w:t xml:space="preserve"> propios recursos.</w:t>
       </w:r>
     </w:p>
     <w:p>
@@ -2363,7 +2447,7 @@
         <w:t>se diferencia</w:t>
       </w:r>
       <w:r>
-        <w:t xml:space="preserve"> en que no sólo pretende ser un sistema gestor de contenido, si no que pretende poner a disposición de acceso público parte de su infraestructura creando así la posibilidad de que se puedan gestar nuevas aplicaciones basadas en esta y en sus datos.</w:t>
+        <w:t xml:space="preserve"> en que no sólo pretende ser un sistema gestor de contenido, sino que pretende poner a disposición de acceso público parte de su infraestructura creando así la posibilidad de que se puedan gestar nuevas aplicaciones basadas en esta y en sus datos.</w:t>
       </w:r>
     </w:p>
     <w:p>
@@ -2382,7 +2466,23 @@
           <w:bCs/>
           <w:u w:val="single"/>
         </w:rPr>
-        <w:t xml:space="preserve">se crearan dos </w:t>
+        <w:t>se crear</w:t>
+      </w:r>
+      <w:r>
+        <w:rPr>
+          <w:b/>
+          <w:bCs/>
+          <w:u w:val="single"/>
+        </w:rPr>
+        <w:t>á</w:t>
+      </w:r>
+      <w:r>
+        <w:rPr>
+          <w:b/>
+          <w:bCs/>
+          <w:u w:val="single"/>
+        </w:rPr>
+        <w:t xml:space="preserve">n dos </w:t>
       </w:r>
       <w:r>
         <w:rPr>
@@ -2434,13 +2534,13 @@
         <w:t>API)</w:t>
       </w:r>
       <w:r>
-        <w:t>: Est</w:t>
-      </w:r>
-      <w:r>
-        <w:t xml:space="preserve">a </w:t>
-      </w:r>
-      <w:r>
-        <w:t>será la pasarela de autenticación, se encargará de gestionar los usuarios</w:t>
+        <w:t xml:space="preserve">: </w:t>
+      </w:r>
+      <w:r>
+        <w:t>S</w:t>
+      </w:r>
+      <w:r>
+        <w:t>erá la pasarela de autenticación, se encargará de gestionar los usuarios</w:t>
       </w:r>
       <w:r>
         <w:t xml:space="preserve"> y aplicaciones conectadas, además</w:t>
@@ -2693,7 +2793,10 @@
         <w:t xml:space="preserve">Whistler: </w:t>
       </w:r>
       <w:r>
-        <w:t>Este será el encargado de dar una interfaz de administración que</w:t>
+        <w:t>Será</w:t>
+      </w:r>
+      <w:r>
+        <w:t xml:space="preserve"> el encargado de dar una interfaz de administración que</w:t>
       </w:r>
       <w:r>
         <w:t xml:space="preserve"> permita</w:t>
@@ -2712,7 +2815,7 @@
         <w:pStyle w:val="Heading1"/>
         <w:jc w:val="both"/>
       </w:pPr>
-      <w:bookmarkStart w:id="1" w:name="_Toc39415214"/>
+      <w:bookmarkStart w:id="1" w:name="_Toc40037638"/>
       <w:r>
         <w:t>Objetivos</w:t>
       </w:r>
@@ -2736,7 +2839,7 @@
         <w:pStyle w:val="Heading2"/>
         <w:jc w:val="both"/>
       </w:pPr>
-      <w:bookmarkStart w:id="2" w:name="_Toc39415215"/>
+      <w:bookmarkStart w:id="2" w:name="_Toc40037639"/>
       <w:r>
         <w:t>Objetivos del programa</w:t>
       </w:r>
@@ -2767,7 +2870,7 @@
         <w:pStyle w:val="Heading3"/>
         <w:jc w:val="both"/>
       </w:pPr>
-      <w:bookmarkStart w:id="3" w:name="_Toc39415216"/>
+      <w:bookmarkStart w:id="3" w:name="_Toc40037640"/>
       <w:r>
         <w:t>I don’t care</w:t>
       </w:r>
@@ -2870,7 +2973,7 @@
         <w:pStyle w:val="Heading3"/>
         <w:jc w:val="both"/>
       </w:pPr>
-      <w:bookmarkStart w:id="4" w:name="_Toc39415217"/>
+      <w:bookmarkStart w:id="4" w:name="_Toc40037641"/>
       <w:r>
         <w:t>Amaia</w:t>
       </w:r>
@@ -2888,6 +2991,9 @@
       <w:r>
         <w:t>Una pasarela de inicio de sesión</w:t>
       </w:r>
+      <w:r>
+        <w:t>.</w:t>
+      </w:r>
     </w:p>
     <w:p>
       <w:pPr>
@@ -2901,6 +3007,9 @@
       <w:r>
         <w:t>Una pasarela de registro</w:t>
       </w:r>
+      <w:r>
+        <w:t>.</w:t>
+      </w:r>
     </w:p>
     <w:p>
       <w:pPr>
@@ -2914,6 +3023,9 @@
       <w:r>
         <w:t>Un sistema para registrar aplicaciones</w:t>
       </w:r>
+      <w:r>
+        <w:t>.</w:t>
+      </w:r>
     </w:p>
     <w:p>
       <w:pPr>
@@ -2927,6 +3039,9 @@
       <w:r>
         <w:t>Un sistema de roles y permisos</w:t>
       </w:r>
+      <w:r>
+        <w:t>.</w:t>
+      </w:r>
     </w:p>
     <w:p>
       <w:pPr>
@@ -2940,13 +3055,16 @@
       <w:r>
         <w:t>Un sistema que permita gestionar las aplicaciones que como usuario has autorizado que tengan acceso a tu información</w:t>
       </w:r>
+      <w:r>
+        <w:t>.</w:t>
+      </w:r>
     </w:p>
     <w:p>
       <w:pPr>
         <w:pStyle w:val="Heading3"/>
         <w:jc w:val="both"/>
       </w:pPr>
-      <w:bookmarkStart w:id="5" w:name="_Toc39415218"/>
+      <w:bookmarkStart w:id="5" w:name="_Toc40037642"/>
       <w:r>
         <w:t>Whistler</w:t>
       </w:r>
@@ -2962,7 +3080,13 @@
         <w:jc w:val="both"/>
       </w:pPr>
       <w:r>
-        <w:t>Un sistema para gestionar Amaia, tanto usuario como roles y permisos y configuración.</w:t>
+        <w:t>Un sistema para gestionar Amaia, tanto usuario como roles</w:t>
+      </w:r>
+      <w:r>
+        <w:t>,</w:t>
+      </w:r>
+      <w:r>
+        <w:t xml:space="preserve"> permisos y configuración.</w:t>
       </w:r>
     </w:p>
     <w:p>
@@ -2975,7 +3099,7 @@
         <w:jc w:val="both"/>
       </w:pPr>
       <w:r>
-        <w:t>Un sistema para gestionar i don’t care, tanto como contenidos, comentarios y configuración.</w:t>
+        <w:t>Un sistema para gestionar i don’t care, tanto contenidos, comentarios y configuración.</w:t>
       </w:r>
     </w:p>
     <w:p>
@@ -2983,7 +3107,7 @@
         <w:pStyle w:val="Heading2"/>
         <w:jc w:val="both"/>
       </w:pPr>
-      <w:bookmarkStart w:id="6" w:name="_Toc39415219"/>
+      <w:bookmarkStart w:id="6" w:name="_Toc40037643"/>
       <w:r>
         <w:t>Objetivos personales</w:t>
       </w:r>
@@ -3007,7 +3131,7 @@
         <w:pStyle w:val="Heading1"/>
         <w:jc w:val="both"/>
       </w:pPr>
-      <w:bookmarkStart w:id="7" w:name="_Toc39415220"/>
+      <w:bookmarkStart w:id="7" w:name="_Toc40037644"/>
       <w:r>
         <w:t>Planificación</w:t>
       </w:r>
@@ -3026,7 +3150,13 @@
         <w:jc w:val="both"/>
       </w:pPr>
       <w:r>
-        <w:t>Como metodologías ágiles se usará Kanban ya que viene integrado con GitHub y se puede automatizar con el versionado de la aplicación para tener un control claro de que se ha de hacer, corregir o está terminado.</w:t>
+        <w:t>Como metodologías ágiles se usará Kanban ya que viene integrado con GitHub y se puede automatizar con el versionado de la aplicación para tener un control claro de qu</w:t>
+      </w:r>
+      <w:r>
+        <w:t>é</w:t>
+      </w:r>
+      <w:r>
+        <w:t xml:space="preserve"> se ha de hacer, corregir o está terminado.</w:t>
       </w:r>
     </w:p>
     <w:p>
@@ -3290,7 +3420,13 @@
         <w:t xml:space="preserve"> de lunes a viernes durante 5 horas al día </w:t>
       </w:r>
       <w:r>
-        <w:t xml:space="preserve">cada uno teniendo un total de </w:t>
+        <w:t>cada uno</w:t>
+      </w:r>
+      <w:r>
+        <w:t>,</w:t>
+      </w:r>
+      <w:r>
+        <w:t xml:space="preserve"> teniendo un total de </w:t>
       </w:r>
       <w:r>
         <w:t>5</w:t>
@@ -3312,7 +3448,13 @@
         <w:jc w:val="both"/>
       </w:pPr>
       <w:r>
-        <w:t>Sprint 1: En este sprint se pretende planificar toda la estructura de la base de datos y de las distintas aplicaciones (I don’t care, Amaia, Whistler), crear el modelo relacional de la base de datos, investigar las posibles soluciones de escalabilidad disponibles y planificar su implementación.</w:t>
+        <w:t>Sprint 1: En este sprint se pretende planificar toda la estructura de la base de datos y de las distintas aplicaciones (</w:t>
+      </w:r>
+      <w:r>
+        <w:t>i</w:t>
+      </w:r>
+      <w:r>
+        <w:t xml:space="preserve"> don’t care, Amaia, Whistler), crear el modelo relacional de la base de datos, investigar las posibles soluciones de escalabilidad disponibles y planificar su implementación.</w:t>
       </w:r>
     </w:p>
     <w:p>
@@ -3331,7 +3473,7 @@
         <w:jc w:val="both"/>
       </w:pPr>
       <w:r>
-        <w:t>Sprint 2: El desarrollo de la infraestructura de Amaia (usuarios, permisos, pasarela y aplicaciones), esto incluye la base de datos planificada anteriormente y el/los sistemas seleccionados anteriormente.</w:t>
+        <w:t>Sprint 2: El desarrollo de la infraestructura de Amaia (usuarios, permisos, pasarela y aplicaciones), esto incluye la base de datos planificada anteriormente y los sistemas seleccionados anteriormente.</w:t>
       </w:r>
     </w:p>
     <w:p>
@@ -3355,6 +3497,9 @@
       <w:r>
         <w:t xml:space="preserve"> Empezar el desarrollo de i don’t care e implementar el proceso de autenticación que proporciona Amaia y desarrollo de la interfaz</w:t>
       </w:r>
+      <w:r>
+        <w:t>.</w:t>
+      </w:r>
     </w:p>
     <w:p>
       <w:pPr>
@@ -3411,16 +3556,17 @@
     </w:p>
     <w:p>
       <w:pPr>
-        <w:pStyle w:val="ListParagraph"/>
-        <w:jc w:val="both"/>
-      </w:pPr>
-    </w:p>
-    <w:p>
-      <w:pPr>
-        <w:jc w:val="both"/>
-      </w:pPr>
-      <w:r>
-        <w:t>Al final de cada uno de estos, se deberán crear los Test respectivos para verificar el correcto funcionamiento (Esto se verá en más profundidad en el apartado de ‘Pruebas’).</w:t>
+        <w:jc w:val="both"/>
+      </w:pPr>
+      <w:r>
+        <w:lastRenderedPageBreak/>
+        <w:t>Al final de cada uno de estos, se deberán crear los Test respectivos para verificar el correcto funcionamiento (</w:t>
+      </w:r>
+      <w:r>
+        <w:t>e</w:t>
+      </w:r>
+      <w:r>
+        <w:t>sto se verá en más profundidad en el apartado de ‘Pruebas’).</w:t>
       </w:r>
     </w:p>
     <w:p>
@@ -3428,7 +3574,7 @@
         <w:pStyle w:val="Heading1"/>
         <w:jc w:val="both"/>
       </w:pPr>
-      <w:bookmarkStart w:id="8" w:name="_Toc39415221"/>
+      <w:bookmarkStart w:id="8" w:name="_Toc40037645"/>
       <w:r>
         <w:t>Sprints</w:t>
       </w:r>
@@ -3439,30 +3585,36 @@
         <w:pStyle w:val="Heading2"/>
         <w:jc w:val="both"/>
       </w:pPr>
-      <w:bookmarkStart w:id="9" w:name="_Toc39415222"/>
+      <w:bookmarkStart w:id="9" w:name="_Toc40037646"/>
       <w:r>
         <w:t>Sprint 1</w:t>
       </w:r>
+      <w:r>
+        <w:t xml:space="preserve"> (27 de abril al </w:t>
+      </w:r>
+      <w:r>
+        <w:t>1</w:t>
+      </w:r>
+      <w:r>
+        <w:t xml:space="preserve"> de mayo)</w:t>
+      </w:r>
       <w:bookmarkEnd w:id="9"/>
-      <w:r>
-        <w:t xml:space="preserve"> (27 de abril al </w:t>
-      </w:r>
-      <w:r>
-        <w:t>1</w:t>
-      </w:r>
-      <w:r>
-        <w:t xml:space="preserve"> de mayo)</w:t>
-      </w:r>
-    </w:p>
-    <w:p>
-      <w:pPr>
-        <w:jc w:val="both"/>
-      </w:pPr>
-      <w:r>
-        <w:t xml:space="preserve">Para el desarrollo de Amaia se han tenido en cuenta los siguientes sistemas </w:t>
-      </w:r>
-      <w:r>
-        <w:t>ambos de código abierto</w:t>
+    </w:p>
+    <w:p>
+      <w:pPr>
+        <w:jc w:val="both"/>
+      </w:pPr>
+      <w:r>
+        <w:t xml:space="preserve">Para el desarrollo de Amaia se han tenido en cuenta los siguientes </w:t>
+      </w:r>
+      <w:r>
+        <w:t>sistemas, ambos</w:t>
+      </w:r>
+      <w:r>
+        <w:t xml:space="preserve"> de código abierto</w:t>
+      </w:r>
+      <w:r>
+        <w:t>:</w:t>
       </w:r>
     </w:p>
     <w:p>
@@ -3475,7 +3627,13 @@
         <w:jc w:val="both"/>
       </w:pPr>
       <w:r>
-        <w:t>Symfony: Ofrece un sistema de MVC ya predeterminado que permite crear tu propio Framework personalizado a partir de una base que te da ya hecha.</w:t>
+        <w:t xml:space="preserve">Symfony: Ofrece un sistema de MVC ya predeterminado que permite crear tu propio Framework personalizado a partir de una base </w:t>
+      </w:r>
+      <w:r>
+        <w:t>dada</w:t>
+      </w:r>
+      <w:r>
+        <w:t>.</w:t>
       </w:r>
     </w:p>
     <w:p>
@@ -3573,13 +3731,22 @@
         </w:drawing>
       </w:r>
       <w:r>
-        <w:t xml:space="preserve">En este caso se ha seleccionado Laravel ya </w:t>
+        <w:t xml:space="preserve">Se </w:t>
+      </w:r>
+      <w:r>
+        <w:t xml:space="preserve">ha seleccionado Laravel ya </w:t>
       </w:r>
       <w:r>
         <w:t xml:space="preserve">que complementa lo que nos da Symfony </w:t>
       </w:r>
       <w:r>
-        <w:t>además de que dispone de un complemento llamado ‘Laravel Passport’ que ayudará con la implementación oAuth</w:t>
+        <w:t xml:space="preserve">además de que dispone de un </w:t>
+      </w:r>
+      <w:r>
+        <w:t>paquete</w:t>
+      </w:r>
+      <w:r>
+        <w:t xml:space="preserve"> llamado ‘Laravel Passport’ que ayudará con la implementación oAuth</w:t>
       </w:r>
       <w:r>
         <w:t>.</w:t>
@@ -3595,7 +3762,19 @@
         <w:jc w:val="both"/>
       </w:pPr>
       <w:r>
-        <w:t>Para el desarrollo de I don’t care y Whistler se han contemplado como Frameworks React, VueJS y Angular</w:t>
+        <w:t xml:space="preserve">Para el desarrollo de </w:t>
+      </w:r>
+      <w:r>
+        <w:t>i</w:t>
+      </w:r>
+      <w:r>
+        <w:t xml:space="preserve"> don’t care y Whistler se han contemplado como Frameworks</w:t>
+      </w:r>
+      <w:r>
+        <w:t>:</w:t>
+      </w:r>
+      <w:r>
+        <w:t xml:space="preserve"> React, VueJS y Angular</w:t>
       </w:r>
       <w:r>
         <w:t>.</w:t>
@@ -3615,16 +3794,16 @@
           <w:noProof/>
         </w:rPr>
         <w:drawing>
-          <wp:anchor distT="0" distB="0" distL="114300" distR="114300" simplePos="0" relativeHeight="251661312" behindDoc="0" locked="0" layoutInCell="1" allowOverlap="1" wp14:anchorId="6607F7A6" wp14:editId="098001AE">
+          <wp:anchor distT="0" distB="0" distL="114300" distR="114300" simplePos="0" relativeHeight="251661312" behindDoc="0" locked="0" layoutInCell="1" allowOverlap="1" wp14:anchorId="6607F7A6" wp14:editId="6E572A36">
             <wp:simplePos x="0" y="0"/>
             <wp:positionH relativeFrom="margin">
-              <wp:posOffset>-635</wp:posOffset>
+              <wp:align>left</wp:align>
             </wp:positionH>
             <wp:positionV relativeFrom="paragraph">
-              <wp:posOffset>131445</wp:posOffset>
+              <wp:posOffset>126365</wp:posOffset>
             </wp:positionV>
-            <wp:extent cx="2163445" cy="733425"/>
-            <wp:effectExtent l="0" t="0" r="8255" b="9525"/>
+            <wp:extent cx="2325370" cy="788035"/>
+            <wp:effectExtent l="0" t="0" r="0" b="0"/>
             <wp:wrapSquare wrapText="bothSides"/>
             <wp:docPr id="9" name="Picture 9"/>
             <wp:cNvGraphicFramePr>
@@ -3652,7 +3831,7 @@
                   <pic:spPr>
                     <a:xfrm>
                       <a:off x="0" y="0"/>
-                      <a:ext cx="2163445" cy="733425"/>
+                      <a:ext cx="2325370" cy="788035"/>
                     </a:xfrm>
                     <a:prstGeom prst="rect">
                       <a:avLst/>
@@ -3671,13 +3850,10 @@
         </w:drawing>
       </w:r>
       <w:r>
-        <w:t xml:space="preserve"> </w:t>
-      </w:r>
-      <w:r>
-        <w:t>S</w:t>
-      </w:r>
-      <w:r>
-        <w:t>iendo Angular el elegido ya que dispone de muchos más paquetes que VueJS</w:t>
+        <w:t>Aquí se ha elegido Angular</w:t>
+      </w:r>
+      <w:r>
+        <w:t xml:space="preserve"> ya que dispone de muchos más paquetes que VueJS</w:t>
       </w:r>
       <w:r>
         <w:t>,</w:t>
@@ -3694,7 +3870,7 @@
         <w:pStyle w:val="Heading3"/>
         <w:jc w:val="both"/>
       </w:pPr>
-      <w:bookmarkStart w:id="10" w:name="_Toc39415223"/>
+      <w:bookmarkStart w:id="10" w:name="_Toc40037647"/>
       <w:r>
         <w:lastRenderedPageBreak/>
         <w:t>Modelo relacional</w:t>
@@ -3721,6 +3897,9 @@
       <w:r>
         <w:t>Un usuario puede tener uno o varios roles, que dependiendo de qué permisos tenga cada rol será capaz de acceder a un recurso de la aplicación</w:t>
       </w:r>
+      <w:r>
+        <w:t>.</w:t>
+      </w:r>
     </w:p>
     <w:p>
       <w:pPr>
@@ -3745,7 +3924,13 @@
         <w:jc w:val="both"/>
       </w:pPr>
       <w:r>
-        <w:t>Un usuario es capaz de pedir un reseteo de contraseña al correo por lo que se han de guardar los tokens y la fecha de creación para poder calcular su fecha de expiración.</w:t>
+        <w:t>Un usuario es capaz de pedir un reseteo de contraseña al correo</w:t>
+      </w:r>
+      <w:r>
+        <w:t>,</w:t>
+      </w:r>
+      <w:r>
+        <w:t xml:space="preserve"> por lo que se han de guardar los tokens y la fecha de creación para poder calcular su fecha de expiración.</w:t>
       </w:r>
     </w:p>
     <w:p>
@@ -3758,7 +3943,19 @@
         <w:jc w:val="both"/>
       </w:pPr>
       <w:r>
-        <w:t>Un usuario es capaz de crear sus propias aplicaciones oAuth en el sistema las cuales pidan a otro usuario permisos para acceder a sus datos o sus permisos.</w:t>
+        <w:t>Un usuario es capaz de crear sus propias aplicaciones oAuth en el sistema</w:t>
+      </w:r>
+      <w:r>
+        <w:t xml:space="preserve"> que</w:t>
+      </w:r>
+      <w:r>
+        <w:t xml:space="preserve"> </w:t>
+      </w:r>
+      <w:r>
+        <w:t>pedirán autorización</w:t>
+      </w:r>
+      <w:r>
+        <w:t xml:space="preserve"> a otro usuario para acceder a sus datos o sus permisos.</w:t>
       </w:r>
     </w:p>
     <w:p>
@@ -3771,7 +3968,13 @@
         <w:jc w:val="both"/>
       </w:pPr>
       <w:r>
-        <w:t>Las aplicaciones oAuth constarán de un nombre de aplicación para ser humanamente identificable, una id y secretos generados por el servidor y la URL de la aplicación.</w:t>
+        <w:t>L</w:t>
+      </w:r>
+      <w:r>
+        <w:t xml:space="preserve">os clientes </w:t>
+      </w:r>
+      <w:r>
+        <w:t>oAuth constarán de un nombre de aplicación para ser humanamente identificable, una id y secretos generados por el servidor y la URL de la aplicación.</w:t>
       </w:r>
     </w:p>
     <w:p>
@@ -3787,7 +3990,13 @@
         <w:t xml:space="preserve">El usuario dispondrá de tokens que serán los que </w:t>
       </w:r>
       <w:r>
-        <w:t>guardaran los permisos</w:t>
+        <w:t>guardar</w:t>
+      </w:r>
+      <w:r>
+        <w:t>á</w:t>
+      </w:r>
+      <w:r>
+        <w:t>n los permisos</w:t>
       </w:r>
       <w:r>
         <w:t xml:space="preserve"> que el usuario ha concedido a X aplicación</w:t>
@@ -3796,7 +4005,34 @@
         <w:t>, estos tokens tendrán una fecha de expiración, de creación y de actualización.</w:t>
       </w:r>
       <w:r>
-        <w:t xml:space="preserve"> Estos tokens al ser creados se generan otros tokens de refresco que permitirán aumentar la fecha de expiración</w:t>
+        <w:t xml:space="preserve"> </w:t>
+      </w:r>
+      <w:r>
+        <w:t>Los</w:t>
+      </w:r>
+      <w:r>
+        <w:t xml:space="preserve"> tokens</w:t>
+      </w:r>
+      <w:r>
+        <w:t>,</w:t>
+      </w:r>
+      <w:r>
+        <w:t xml:space="preserve"> al ser creados generan otros tokens</w:t>
+      </w:r>
+      <w:r>
+        <w:t xml:space="preserve"> de refresco</w:t>
+      </w:r>
+      <w:r>
+        <w:t xml:space="preserve"> </w:t>
+      </w:r>
+      <w:r>
+        <w:t>que permiten</w:t>
+      </w:r>
+      <w:r>
+        <w:t xml:space="preserve"> aumentar la fecha de expiración</w:t>
+      </w:r>
+      <w:r>
+        <w:t>.</w:t>
       </w:r>
     </w:p>
     <w:p>
@@ -3822,7 +4058,25 @@
         <w:jc w:val="both"/>
       </w:pPr>
       <w:r>
-        <w:t>Cada usuario tendrá la capacidad de crear posts que estos a su vez disponen de contenido que constan de descripción y tipo (IMG, URL, YT, PH)</w:t>
+        <w:t>Cada usuario tendrá la capacidad de crear posts</w:t>
+      </w:r>
+      <w:r>
+        <w:t>, cuyo</w:t>
+      </w:r>
+      <w:r>
+        <w:t xml:space="preserve">s </w:t>
+      </w:r>
+      <w:r>
+        <w:t>contenido</w:t>
+      </w:r>
+      <w:r>
+        <w:t xml:space="preserve">s estarán </w:t>
+      </w:r>
+      <w:r>
+        <w:t>compuestos por</w:t>
+      </w:r>
+      <w:r>
+        <w:t xml:space="preserve"> descripción y tipo (IMG, URL, YT, PH)</w:t>
       </w:r>
       <w:r>
         <w:t>.</w:t>
@@ -3838,7 +4092,25 @@
         <w:jc w:val="both"/>
       </w:pPr>
       <w:r>
-        <w:t>Los usuarios también podrán comentar en los posts de otros, de estos se almacenará el texto, el usuario que ha comentado y su post.</w:t>
+        <w:t>Los usuarios también podrán comentar en los posts de otros</w:t>
+      </w:r>
+      <w:r>
+        <w:t>.</w:t>
+      </w:r>
+      <w:r>
+        <w:t xml:space="preserve"> </w:t>
+      </w:r>
+      <w:r>
+        <w:t>Así,</w:t>
+      </w:r>
+      <w:r>
+        <w:t xml:space="preserve"> estos </w:t>
+      </w:r>
+      <w:r>
+        <w:t>almacenarán</w:t>
+      </w:r>
+      <w:r>
+        <w:t xml:space="preserve"> el texto, el usuario que ha comentado y su post.</w:t>
       </w:r>
     </w:p>
     <w:p>
@@ -3922,11 +4194,12 @@
         <w:pStyle w:val="Heading2"/>
         <w:jc w:val="both"/>
       </w:pPr>
-      <w:bookmarkStart w:id="11" w:name="_Toc39415224"/>
+      <w:bookmarkStart w:id="11" w:name="_Toc40037648"/>
       <w:r>
         <w:lastRenderedPageBreak/>
         <w:t>Sprint 2 (4 de mayo al 8 de mayo)</w:t>
       </w:r>
+      <w:bookmarkEnd w:id="11"/>
     </w:p>
     <w:p>
       <w:pPr>
@@ -3941,7 +4214,13 @@
         <w:jc w:val="both"/>
       </w:pPr>
       <w:r>
-        <w:t>Laravel usa Composer así que para instalarlo se han tenido que cumplir los siguientes requisitos locales:</w:t>
+        <w:t>Laravel usa Composer</w:t>
+      </w:r>
+      <w:r>
+        <w:t>,</w:t>
+      </w:r>
+      <w:r>
+        <w:t xml:space="preserve"> así que para instalarlo se han tenido que cumplir los siguientes requisitos locales:</w:t>
       </w:r>
     </w:p>
     <w:p>
@@ -3983,6 +4262,9 @@
       <w:r>
         <w:t xml:space="preserve"> con los dos siguientes comandos</w:t>
       </w:r>
+      <w:r>
+        <w:t>:</w:t>
+      </w:r>
     </w:p>
     <w:p>
       <w:pPr>
@@ -4052,7 +4334,16 @@
         <w:t xml:space="preserve">: </w:t>
       </w:r>
       <w:r>
-        <w:t xml:space="preserve">A día de hoy (04/05/2020) la última versión de laravel es </w:t>
+        <w:t>Actualmente</w:t>
+      </w:r>
+      <w:r>
+        <w:t xml:space="preserve"> (04/05/2020) la última versión de </w:t>
+      </w:r>
+      <w:r>
+        <w:t>L</w:t>
+      </w:r>
+      <w:r>
+        <w:t xml:space="preserve">aravel es </w:t>
       </w:r>
       <w:r>
         <w:t>la 7.x</w:t>
@@ -4134,7 +4425,25 @@
         <w:jc w:val="both"/>
       </w:pPr>
       <w:r>
-        <w:t>Con laravel y los permisos ya listos podemos empezar a crear las migraciones que no son más que una forma de indicarle al Framework como debería ser la base de datos y las tablas que contiene.</w:t>
+        <w:t xml:space="preserve">Con </w:t>
+      </w:r>
+      <w:r>
+        <w:t>L</w:t>
+      </w:r>
+      <w:r>
+        <w:t>aravel y los permisos ya listos</w:t>
+      </w:r>
+      <w:r>
+        <w:t>,</w:t>
+      </w:r>
+      <w:r>
+        <w:t xml:space="preserve"> podemos empezar a crear las </w:t>
+      </w:r>
+      <w:r>
+        <w:t xml:space="preserve">migraciones, </w:t>
+      </w:r>
+      <w:r>
+        <w:t>que no son más que una forma de indicarle al Framework como debería ser la base de datos y las tablas que contiene.</w:t>
       </w:r>
     </w:p>
     <w:p>
@@ -4143,6 +4452,9 @@
       </w:pPr>
       <w:r>
         <w:t>Una migración se crea usando el comando</w:t>
+      </w:r>
+      <w:r>
+        <w:t>:</w:t>
       </w:r>
     </w:p>
     <w:p>
@@ -4402,10 +4714,22 @@
         <w:jc w:val="both"/>
       </w:pPr>
       <w:r>
-        <w:t xml:space="preserve">Una vez fueron creadas las tablas se podrá empezar a poblar con datos iniciales como los distintos roles que habrá en la aplicación y sus permisos. Para ello Laravel dispone de un sistema llamado ‘Seeds’ o ‘Seeder’ que nos ayudará </w:t>
-      </w:r>
-      <w:r>
-        <w:t>con este propósito.</w:t>
+        <w:t>Una vez fueron creadas las tablas</w:t>
+      </w:r>
+      <w:r>
+        <w:t>,</w:t>
+      </w:r>
+      <w:r>
+        <w:t xml:space="preserve"> se podrá empezar a poblar con datos iniciales como los distintos roles que habrá en la aplicación y sus permisos. Para ello</w:t>
+      </w:r>
+      <w:r>
+        <w:t>,</w:t>
+      </w:r>
+      <w:r>
+        <w:t xml:space="preserve"> Laravel dispone de un sistema llamado ‘Seeds’ o ‘Seeder’</w:t>
+      </w:r>
+      <w:r>
+        <w:t>.</w:t>
       </w:r>
     </w:p>
     <w:p>
@@ -4419,13 +4743,13 @@
         <mc:AlternateContent>
           <mc:Choice Requires="wps">
             <w:drawing>
-              <wp:anchor distT="0" distB="0" distL="114300" distR="114300" simplePos="0" relativeHeight="251675648" behindDoc="0" locked="0" layoutInCell="1" allowOverlap="1" wp14:anchorId="19FDA505" wp14:editId="6D70675C">
+              <wp:anchor distT="0" distB="0" distL="114300" distR="114300" simplePos="0" relativeHeight="251675648" behindDoc="0" locked="0" layoutInCell="1" allowOverlap="1" wp14:anchorId="19FDA505" wp14:editId="45704566">
                 <wp:simplePos x="0" y="0"/>
                 <wp:positionH relativeFrom="margin">
                   <wp:align>left</wp:align>
                 </wp:positionH>
                 <wp:positionV relativeFrom="paragraph">
-                  <wp:posOffset>1655314</wp:posOffset>
+                  <wp:posOffset>1505954</wp:posOffset>
                 </wp:positionV>
                 <wp:extent cx="2752725" cy="333375"/>
                 <wp:effectExtent l="0" t="0" r="9525" b="9525"/>
@@ -4519,7 +4843,7 @@
           </mc:Choice>
           <mc:Fallback>
             <w:pict>
-              <v:shape w14:anchorId="19FDA505" id="Text Box 21" o:spid="_x0000_s1033" type="#_x0000_t202" style="position:absolute;left:0;text-align:left;margin-left:0;margin-top:130.35pt;width:216.75pt;height:26.25pt;z-index:251675648;visibility:visible;mso-wrap-style:square;mso-width-percent:0;mso-height-percent:0;mso-wrap-distance-left:9pt;mso-wrap-distance-top:0;mso-wrap-distance-right:9pt;mso-wrap-distance-bottom:0;mso-position-horizontal:left;mso-position-horizontal-relative:margin;mso-position-vertical:absolute;mso-position-vertical-relative:text;mso-width-percent:0;mso-height-percent:0;mso-width-relative:margin;mso-height-relative:margin;v-text-anchor:top" o:gfxdata="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" fillcolor="white [3201]" stroked="f" strokeweight=".5pt">
+              <v:shape w14:anchorId="19FDA505" id="Text Box 21" o:spid="_x0000_s1033" type="#_x0000_t202" style="position:absolute;left:0;text-align:left;margin-left:0;margin-top:118.6pt;width:216.75pt;height:26.25pt;z-index:251675648;visibility:visible;mso-wrap-style:square;mso-width-percent:0;mso-height-percent:0;mso-wrap-distance-left:9pt;mso-wrap-distance-top:0;mso-wrap-distance-right:9pt;mso-wrap-distance-bottom:0;mso-position-horizontal:left;mso-position-horizontal-relative:margin;mso-position-vertical:absolute;mso-position-vertical-relative:text;mso-width-percent:0;mso-height-percent:0;mso-width-relative:margin;mso-height-relative:margin;v-text-anchor:top" o:gfxdata="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" fillcolor="white [3201]" stroked="f" strokeweight=".5pt">
                 <v:textbox>
                   <w:txbxContent>
                     <w:p>
@@ -4579,9 +4903,9 @@
           <w:noProof/>
         </w:rPr>
         <w:drawing>
-          <wp:inline distT="0" distB="0" distL="0" distR="0" wp14:anchorId="18067611" wp14:editId="3030FBE1">
-            <wp:extent cx="4252217" cy="1600200"/>
-            <wp:effectExtent l="0" t="0" r="0" b="0"/>
+          <wp:inline distT="0" distB="0" distL="0" distR="0" wp14:anchorId="18067611" wp14:editId="1F1CAD81">
+            <wp:extent cx="3891516" cy="1464460"/>
+            <wp:effectExtent l="0" t="0" r="0" b="2540"/>
             <wp:docPr id="20" name="Picture 20"/>
             <wp:cNvGraphicFramePr>
               <a:graphicFrameLocks xmlns:a="http://schemas.openxmlformats.org/drawingml/2006/main" noChangeAspect="1"/>
@@ -4602,7 +4926,7 @@
                   <pic:spPr>
                     <a:xfrm>
                       <a:off x="0" y="0"/>
-                      <a:ext cx="4278429" cy="1610064"/>
+                      <a:ext cx="3948457" cy="1485888"/>
                     </a:xfrm>
                     <a:prstGeom prst="rect">
                       <a:avLst/>
@@ -4631,15 +4955,15 @@
         <mc:AlternateContent>
           <mc:Choice Requires="wps">
             <w:drawing>
-              <wp:anchor distT="0" distB="0" distL="114300" distR="114300" simplePos="0" relativeHeight="251677696" behindDoc="0" locked="0" layoutInCell="1" allowOverlap="1" wp14:anchorId="35686F2A" wp14:editId="192944FC">
+              <wp:anchor distT="0" distB="0" distL="114300" distR="114300" simplePos="0" relativeHeight="251677696" behindDoc="0" locked="0" layoutInCell="1" allowOverlap="1" wp14:anchorId="35686F2A" wp14:editId="5B7A9A86">
                 <wp:simplePos x="0" y="0"/>
                 <wp:positionH relativeFrom="margin">
-                  <wp:posOffset>3612636</wp:posOffset>
+                  <wp:align>left</wp:align>
                 </wp:positionH>
                 <wp:positionV relativeFrom="paragraph">
-                  <wp:posOffset>5499</wp:posOffset>
+                  <wp:posOffset>2089062</wp:posOffset>
                 </wp:positionV>
-                <wp:extent cx="1544128" cy="483080"/>
+                <wp:extent cx="2594344" cy="287079"/>
                 <wp:effectExtent l="0" t="0" r="0" b="0"/>
                 <wp:wrapNone/>
                 <wp:docPr id="26" name="Text Box 26"/>
@@ -4651,7 +4975,7 @@
                       <wps:spPr>
                         <a:xfrm>
                           <a:off x="0" y="0"/>
-                          <a:ext cx="1544128" cy="483080"/>
+                          <a:ext cx="2594344" cy="287079"/>
                         </a:xfrm>
                         <a:prstGeom prst="rect">
                           <a:avLst/>
@@ -4738,7 +5062,7 @@
           </mc:Choice>
           <mc:Fallback>
             <w:pict>
-              <v:shape w14:anchorId="35686F2A" id="Text Box 26" o:spid="_x0000_s1034" type="#_x0000_t202" style="position:absolute;left:0;text-align:left;margin-left:284.45pt;margin-top:.45pt;width:121.6pt;height:38.05pt;z-index:251677696;visibility:visible;mso-wrap-style:square;mso-width-percent:0;mso-height-percent:0;mso-wrap-distance-left:9pt;mso-wrap-distance-top:0;mso-wrap-distance-right:9pt;mso-wrap-distance-bottom:0;mso-position-horizontal:absolute;mso-position-horizontal-relative:margin;mso-position-vertical:absolute;mso-position-vertical-relative:text;mso-width-percent:0;mso-height-percent:0;mso-width-relative:margin;mso-height-relative:margin;v-text-anchor:top" o:gfxdata="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" fillcolor="white [3201]" stroked="f" strokeweight=".5pt">
+              <v:shape w14:anchorId="35686F2A" id="Text Box 26" o:spid="_x0000_s1034" type="#_x0000_t202" style="position:absolute;left:0;text-align:left;margin-left:0;margin-top:164.5pt;width:204.3pt;height:22.6pt;z-index:251677696;visibility:visible;mso-wrap-style:square;mso-width-percent:0;mso-height-percent:0;mso-wrap-distance-left:9pt;mso-wrap-distance-top:0;mso-wrap-distance-right:9pt;mso-wrap-distance-bottom:0;mso-position-horizontal:left;mso-position-horizontal-relative:margin;mso-position-vertical:absolute;mso-position-vertical-relative:text;mso-width-percent:0;mso-height-percent:0;mso-width-relative:margin;mso-height-relative:margin;v-text-anchor:top" o:gfxdata="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" fillcolor="white [3201]" stroked="f" strokeweight=".5pt">
                 <v:textbox>
                   <w:txbxContent>
                     <w:p>
@@ -4847,7 +5171,13 @@
       </w:pPr>
       <w:r>
         <w:lastRenderedPageBreak/>
-        <w:t xml:space="preserve">Para el diseño de Amaia se aprovechará que utiliza NodeJS para instalar el paquete </w:t>
+        <w:t xml:space="preserve">Para el diseño de Amaia se aprovechará que </w:t>
+      </w:r>
+      <w:r>
+        <w:t xml:space="preserve">Laravel </w:t>
+      </w:r>
+      <w:r>
+        <w:t xml:space="preserve">utiliza NodeJS para instalar el paquete </w:t>
       </w:r>
       <w:hyperlink r:id="rId23" w:history="1">
         <w:r>
@@ -5078,53 +5408,11 @@
         </w:rPr>
         <w:t>Para el login y registro se ha realizado un diseño sencillo de usuario y contraseña</w:t>
       </w:r>
-    </w:p>
-    <w:p>
-      <w:pPr>
-        <w:jc w:val="both"/>
+      <w:r>
         <w:rPr>
           <w:noProof/>
         </w:rPr>
-      </w:pPr>
-      <w:r>
-        <w:rPr>
-          <w:noProof/>
-        </w:rPr>
-        <w:drawing>
-          <wp:inline distT="0" distB="0" distL="0" distR="0" wp14:anchorId="2C137349" wp14:editId="40DB03E9">
-            <wp:extent cx="5400040" cy="3968750"/>
-            <wp:effectExtent l="0" t="0" r="0" b="0"/>
-            <wp:docPr id="29" name="Picture 29"/>
-            <wp:cNvGraphicFramePr>
-              <a:graphicFrameLocks xmlns:a="http://schemas.openxmlformats.org/drawingml/2006/main" noChangeAspect="1"/>
-            </wp:cNvGraphicFramePr>
-            <a:graphic xmlns:a="http://schemas.openxmlformats.org/drawingml/2006/main">
-              <a:graphicData uri="http://schemas.openxmlformats.org/drawingml/2006/picture">
-                <pic:pic xmlns:pic="http://schemas.openxmlformats.org/drawingml/2006/picture">
-                  <pic:nvPicPr>
-                    <pic:cNvPr id="1" name=""/>
-                    <pic:cNvPicPr/>
-                  </pic:nvPicPr>
-                  <pic:blipFill>
-                    <a:blip r:embed="rId25"/>
-                    <a:stretch>
-                      <a:fillRect/>
-                    </a:stretch>
-                  </pic:blipFill>
-                  <pic:spPr>
-                    <a:xfrm>
-                      <a:off x="0" y="0"/>
-                      <a:ext cx="5400040" cy="3968750"/>
-                    </a:xfrm>
-                    <a:prstGeom prst="rect">
-                      <a:avLst/>
-                    </a:prstGeom>
-                  </pic:spPr>
-                </pic:pic>
-              </a:graphicData>
-            </a:graphic>
-          </wp:inline>
-        </w:drawing>
+        <w:t>.</w:t>
       </w:r>
     </w:p>
     <w:p>
@@ -5141,13 +5429,13 @@
         <mc:AlternateContent>
           <mc:Choice Requires="wps">
             <w:drawing>
-              <wp:anchor distT="0" distB="0" distL="114300" distR="114300" simplePos="0" relativeHeight="251681792" behindDoc="0" locked="0" layoutInCell="1" allowOverlap="1" wp14:anchorId="3B221139" wp14:editId="013F44BA">
+              <wp:anchor distT="0" distB="0" distL="114300" distR="114300" simplePos="0" relativeHeight="251681792" behindDoc="0" locked="0" layoutInCell="1" allowOverlap="1" wp14:anchorId="3B221139" wp14:editId="58CEA966">
                 <wp:simplePos x="0" y="0"/>
                 <wp:positionH relativeFrom="margin">
-                  <wp:posOffset>0</wp:posOffset>
+                  <wp:align>left</wp:align>
                 </wp:positionH>
                 <wp:positionV relativeFrom="paragraph">
-                  <wp:posOffset>-635</wp:posOffset>
+                  <wp:posOffset>4029755</wp:posOffset>
                 </wp:positionV>
                 <wp:extent cx="2752725" cy="333375"/>
                 <wp:effectExtent l="0" t="0" r="9525" b="9525"/>
@@ -5234,7 +5522,7 @@
           </mc:Choice>
           <mc:Fallback>
             <w:pict>
-              <v:shape w14:anchorId="3B221139" id="Text Box 31" o:spid="_x0000_s1036" type="#_x0000_t202" style="position:absolute;left:0;text-align:left;margin-left:0;margin-top:-.05pt;width:216.75pt;height:26.25pt;z-index:251681792;visibility:visible;mso-wrap-style:square;mso-width-percent:0;mso-height-percent:0;mso-wrap-distance-left:9pt;mso-wrap-distance-top:0;mso-wrap-distance-right:9pt;mso-wrap-distance-bottom:0;mso-position-horizontal:absolute;mso-position-horizontal-relative:margin;mso-position-vertical:absolute;mso-position-vertical-relative:text;mso-width-percent:0;mso-height-percent:0;mso-width-relative:margin;mso-height-relative:margin;v-text-anchor:top" o:gfxdata="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" fillcolor="white [3201]" stroked="f" strokeweight=".5pt">
+              <v:shape w14:anchorId="3B221139" id="Text Box 31" o:spid="_x0000_s1036" type="#_x0000_t202" style="position:absolute;left:0;text-align:left;margin-left:0;margin-top:317.3pt;width:216.75pt;height:26.25pt;z-index:251681792;visibility:visible;mso-wrap-style:square;mso-width-percent:0;mso-height-percent:0;mso-wrap-distance-left:9pt;mso-wrap-distance-top:0;mso-wrap-distance-right:9pt;mso-wrap-distance-bottom:0;mso-position-horizontal:left;mso-position-horizontal-relative:margin;mso-position-vertical:absolute;mso-position-vertical-relative:text;mso-width-percent:0;mso-height-percent:0;mso-width-relative:margin;mso-height-relative:margin;v-text-anchor:top" o:gfxdata="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" fillcolor="white [3201]" stroked="f" strokeweight=".5pt">
                 <v:textbox>
                   <w:txbxContent>
                     <w:p>
@@ -5282,92 +5570,15 @@
           </mc:Fallback>
         </mc:AlternateContent>
       </w:r>
-    </w:p>
-    <w:p>
-      <w:r>
-        <w:t xml:space="preserve">El Dashboard necesitará varias páginas para funcionar (Todas estás tendrán más sentido y se complementarán en el </w:t>
-      </w:r>
-      <w:r>
-        <w:rPr>
-          <w:color w:val="4F141B" w:themeColor="accent2" w:themeShade="80"/>
-        </w:rPr>
-        <w:t>Sprint 3</w:t>
-      </w:r>
-      <w:r>
-        <w:rPr>
-          <w:color w:val="4F141B" w:themeColor="accent2" w:themeShade="80"/>
-        </w:rPr>
-        <w:t>)</w:t>
-      </w:r>
-    </w:p>
-    <w:p>
-      <w:pPr>
-        <w:pStyle w:val="ListParagraph"/>
-        <w:numPr>
-          <w:ilvl w:val="0"/>
-          <w:numId w:val="1"/>
-        </w:numPr>
-      </w:pPr>
-      <w:r>
-        <w:t>Una página con la información de la cuenta</w:t>
-      </w:r>
-    </w:p>
-    <w:p>
-      <w:pPr>
-        <w:pStyle w:val="ListParagraph"/>
-        <w:numPr>
-          <w:ilvl w:val="0"/>
-          <w:numId w:val="1"/>
-        </w:numPr>
-      </w:pPr>
-      <w:r>
-        <w:t>Una página que liste las aplicaciones creadas por cada usuario</w:t>
-      </w:r>
-    </w:p>
-    <w:p>
-      <w:pPr>
-        <w:pStyle w:val="ListParagraph"/>
-        <w:numPr>
-          <w:ilvl w:val="0"/>
-          <w:numId w:val="1"/>
-        </w:numPr>
-      </w:pPr>
-      <w:r>
-        <w:t>Una página para crear sus propias aplicaciones</w:t>
-      </w:r>
-    </w:p>
-    <w:p>
-      <w:pPr>
-        <w:pStyle w:val="ListParagraph"/>
-        <w:numPr>
-          <w:ilvl w:val="0"/>
-          <w:numId w:val="1"/>
-        </w:numPr>
-      </w:pPr>
-      <w:r>
-        <w:t>Una página que muestre las aplicaciones que has autorizado el acceso a tu cuenta</w:t>
-      </w:r>
-    </w:p>
-    <w:p/>
-    <w:p>
-      <w:r>
-        <w:lastRenderedPageBreak/>
-        <w:t>El diseño también ha sido minimalista y sólo se muestra la información importante para el usuario</w:t>
-      </w:r>
-      <w:r>
-        <w:t>.</w:t>
-      </w:r>
-    </w:p>
-    <w:p>
       <w:r>
         <w:rPr>
           <w:noProof/>
         </w:rPr>
         <w:drawing>
-          <wp:inline distT="0" distB="0" distL="0" distR="0" wp14:anchorId="46E1EE20" wp14:editId="7FF511C1">
-            <wp:extent cx="5400040" cy="3235325"/>
-            <wp:effectExtent l="0" t="0" r="0" b="3175"/>
-            <wp:docPr id="130" name="Picture 130"/>
+          <wp:inline distT="0" distB="0" distL="0" distR="0" wp14:anchorId="2C137349" wp14:editId="40DB03E9">
+            <wp:extent cx="5400040" cy="3968750"/>
+            <wp:effectExtent l="0" t="0" r="0" b="0"/>
+            <wp:docPr id="29" name="Picture 29"/>
             <wp:cNvGraphicFramePr>
               <a:graphicFrameLocks xmlns:a="http://schemas.openxmlformats.org/drawingml/2006/main" noChangeAspect="1"/>
             </wp:cNvGraphicFramePr>
@@ -5379,7 +5590,7 @@
                     <pic:cNvPicPr/>
                   </pic:nvPicPr>
                   <pic:blipFill>
-                    <a:blip r:embed="rId26"/>
+                    <a:blip r:embed="rId25"/>
                     <a:stretch>
                       <a:fillRect/>
                     </a:stretch>
@@ -5387,7 +5598,7 @@
                   <pic:spPr>
                     <a:xfrm>
                       <a:off x="0" y="0"/>
-                      <a:ext cx="5400040" cy="3235325"/>
+                      <a:ext cx="5400040" cy="3968750"/>
                     </a:xfrm>
                     <a:prstGeom prst="rect">
                       <a:avLst/>
@@ -5401,6 +5612,131 @@
       </w:r>
     </w:p>
     <w:p>
+      <w:pPr>
+        <w:jc w:val="both"/>
+        <w:rPr>
+          <w:noProof/>
+        </w:rPr>
+      </w:pPr>
+    </w:p>
+    <w:p>
+      <w:pPr>
+        <w:jc w:val="both"/>
+      </w:pPr>
+      <w:r>
+        <w:t>El Dashboard necesitará varias páginas para funcionar (</w:t>
+      </w:r>
+      <w:r>
+        <w:t>t</w:t>
+      </w:r>
+      <w:r>
+        <w:t>odas est</w:t>
+      </w:r>
+      <w:r>
+        <w:t>a</w:t>
+      </w:r>
+      <w:r>
+        <w:t xml:space="preserve">s tendrán más sentido y se complementarán en el </w:t>
+      </w:r>
+      <w:r>
+        <w:rPr>
+          <w:color w:val="4F141B" w:themeColor="accent2" w:themeShade="80"/>
+        </w:rPr>
+        <w:t>Sprint 3</w:t>
+      </w:r>
+      <w:r>
+        <w:rPr>
+          <w:color w:val="4F141B" w:themeColor="accent2" w:themeShade="80"/>
+        </w:rPr>
+        <w:t>)</w:t>
+      </w:r>
+    </w:p>
+    <w:p>
+      <w:pPr>
+        <w:pStyle w:val="ListParagraph"/>
+        <w:numPr>
+          <w:ilvl w:val="0"/>
+          <w:numId w:val="1"/>
+        </w:numPr>
+        <w:jc w:val="both"/>
+      </w:pPr>
+      <w:r>
+        <w:t>Una página con la información de la cuenta</w:t>
+      </w:r>
+      <w:r>
+        <w:t>.</w:t>
+      </w:r>
+    </w:p>
+    <w:p>
+      <w:pPr>
+        <w:pStyle w:val="ListParagraph"/>
+        <w:numPr>
+          <w:ilvl w:val="0"/>
+          <w:numId w:val="1"/>
+        </w:numPr>
+        <w:jc w:val="both"/>
+      </w:pPr>
+      <w:r>
+        <w:t>Una página que liste las aplicaciones creadas por cada usuario</w:t>
+      </w:r>
+      <w:r>
+        <w:t>.</w:t>
+      </w:r>
+    </w:p>
+    <w:p>
+      <w:pPr>
+        <w:pStyle w:val="ListParagraph"/>
+        <w:numPr>
+          <w:ilvl w:val="0"/>
+          <w:numId w:val="1"/>
+        </w:numPr>
+        <w:jc w:val="both"/>
+      </w:pPr>
+      <w:r>
+        <w:t>Una página para crear sus propias aplicaciones</w:t>
+      </w:r>
+      <w:r>
+        <w:t>.</w:t>
+      </w:r>
+    </w:p>
+    <w:p>
+      <w:pPr>
+        <w:pStyle w:val="ListParagraph"/>
+        <w:numPr>
+          <w:ilvl w:val="0"/>
+          <w:numId w:val="1"/>
+        </w:numPr>
+        <w:jc w:val="both"/>
+      </w:pPr>
+      <w:r>
+        <w:t>Una página que muestre</w:t>
+      </w:r>
+      <w:r>
+        <w:t xml:space="preserve"> a</w:t>
+      </w:r>
+      <w:r>
+        <w:t xml:space="preserve"> las aplicaciones que has autorizado el acceso a tu cuenta</w:t>
+      </w:r>
+      <w:r>
+        <w:t>.</w:t>
+      </w:r>
+    </w:p>
+    <w:p>
+      <w:pPr>
+        <w:jc w:val="both"/>
+      </w:pPr>
+      <w:r>
+        <w:lastRenderedPageBreak/>
+        <w:t>El diseño también ha sido minimalista y sólo se muestra la información importante para el usuario</w:t>
+      </w:r>
+      <w:r>
+        <w:t>.</w:t>
+      </w:r>
+    </w:p>
+    <w:p>
+      <w:pPr>
+        <w:jc w:val="both"/>
+      </w:pPr>
       <w:r>
         <w:rPr>
           <w:noProof/>
@@ -5408,13 +5744,13 @@
         <mc:AlternateContent>
           <mc:Choice Requires="wps">
             <w:drawing>
-              <wp:anchor distT="0" distB="0" distL="114300" distR="114300" simplePos="0" relativeHeight="251683840" behindDoc="0" locked="0" layoutInCell="1" allowOverlap="1" wp14:anchorId="4197E697" wp14:editId="7B75F343">
+              <wp:anchor distT="0" distB="0" distL="114300" distR="114300" simplePos="0" relativeHeight="251683840" behindDoc="0" locked="0" layoutInCell="1" allowOverlap="1" wp14:anchorId="4197E697" wp14:editId="7D5E1BF6">
                 <wp:simplePos x="0" y="0"/>
                 <wp:positionH relativeFrom="margin">
-                  <wp:posOffset>0</wp:posOffset>
+                  <wp:align>left</wp:align>
                 </wp:positionH>
                 <wp:positionV relativeFrom="paragraph">
-                  <wp:posOffset>-635</wp:posOffset>
+                  <wp:posOffset>3278239</wp:posOffset>
                 </wp:positionV>
                 <wp:extent cx="2752725" cy="333375"/>
                 <wp:effectExtent l="0" t="0" r="9525" b="9525"/>
@@ -5515,7 +5851,7 @@
           </mc:Choice>
           <mc:Fallback>
             <w:pict>
-              <v:shape w14:anchorId="4197E697" id="Text Box 131" o:spid="_x0000_s1037" type="#_x0000_t202" style="position:absolute;margin-left:0;margin-top:-.05pt;width:216.75pt;height:26.25pt;z-index:251683840;visibility:visible;mso-wrap-style:square;mso-width-percent:0;mso-height-percent:0;mso-wrap-distance-left:9pt;mso-wrap-distance-top:0;mso-wrap-distance-right:9pt;mso-wrap-distance-bottom:0;mso-position-horizontal:absolute;mso-position-horizontal-relative:margin;mso-position-vertical:absolute;mso-position-vertical-relative:text;mso-width-percent:0;mso-height-percent:0;mso-width-relative:margin;mso-height-relative:margin;v-text-anchor:top" o:gfxdata="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" fillcolor="white [3201]" stroked="f" strokeweight=".5pt">
+              <v:shape w14:anchorId="4197E697" id="Text Box 131" o:spid="_x0000_s1037" type="#_x0000_t202" style="position:absolute;left:0;text-align:left;margin-left:0;margin-top:258.15pt;width:216.75pt;height:26.25pt;z-index:251683840;visibility:visible;mso-wrap-style:square;mso-width-percent:0;mso-height-percent:0;mso-wrap-distance-left:9pt;mso-wrap-distance-top:0;mso-wrap-distance-right:9pt;mso-wrap-distance-bottom:0;mso-position-horizontal:left;mso-position-horizontal-relative:margin;mso-position-vertical:absolute;mso-position-vertical-relative:text;mso-width-percent:0;mso-height-percent:0;mso-width-relative:margin;mso-height-relative:margin;v-text-anchor:top" o:gfxdata="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" fillcolor="white [3201]" stroked="f" strokeweight=".5pt">
                 <v:textbox>
                   <w:txbxContent>
                     <w:p>
@@ -5577,23 +5913,78 @@
           </mc:Fallback>
         </mc:AlternateContent>
       </w:r>
+      <w:r>
+        <w:rPr>
+          <w:noProof/>
+        </w:rPr>
+        <w:drawing>
+          <wp:inline distT="0" distB="0" distL="0" distR="0" wp14:anchorId="46E1EE20" wp14:editId="7FF511C1">
+            <wp:extent cx="5400040" cy="3235325"/>
+            <wp:effectExtent l="0" t="0" r="0" b="3175"/>
+            <wp:docPr id="130" name="Picture 130"/>
+            <wp:cNvGraphicFramePr>
+              <a:graphicFrameLocks xmlns:a="http://schemas.openxmlformats.org/drawingml/2006/main" noChangeAspect="1"/>
+            </wp:cNvGraphicFramePr>
+            <a:graphic xmlns:a="http://schemas.openxmlformats.org/drawingml/2006/main">
+              <a:graphicData uri="http://schemas.openxmlformats.org/drawingml/2006/picture">
+                <pic:pic xmlns:pic="http://schemas.openxmlformats.org/drawingml/2006/picture">
+                  <pic:nvPicPr>
+                    <pic:cNvPr id="1" name=""/>
+                    <pic:cNvPicPr/>
+                  </pic:nvPicPr>
+                  <pic:blipFill>
+                    <a:blip r:embed="rId26"/>
+                    <a:stretch>
+                      <a:fillRect/>
+                    </a:stretch>
+                  </pic:blipFill>
+                  <pic:spPr>
+                    <a:xfrm>
+                      <a:off x="0" y="0"/>
+                      <a:ext cx="5400040" cy="3235325"/>
+                    </a:xfrm>
+                    <a:prstGeom prst="rect">
+                      <a:avLst/>
+                    </a:prstGeom>
+                  </pic:spPr>
+                </pic:pic>
+              </a:graphicData>
+            </a:graphic>
+          </wp:inline>
+        </w:drawing>
+      </w:r>
+    </w:p>
+    <w:p>
+      <w:pPr>
+        <w:jc w:val="both"/>
+      </w:pPr>
     </w:p>
     <w:p>
       <w:pPr>
         <w:pStyle w:val="Heading1"/>
         <w:jc w:val="both"/>
       </w:pPr>
+      <w:bookmarkStart w:id="12" w:name="_Toc40037649"/>
       <w:r>
         <w:t>Requisitos de funcionamiento</w:t>
       </w:r>
-      <w:bookmarkEnd w:id="11"/>
-    </w:p>
-    <w:p>
-      <w:pPr>
-        <w:jc w:val="both"/>
-      </w:pPr>
-      <w:r>
-        <w:t>Amaia utiliza Laravel como Framework para agilizar el trabajo por lo que el servidor ha de tener instalados los siguientes requisitos para funcionar.</w:t>
+      <w:bookmarkEnd w:id="12"/>
+    </w:p>
+    <w:p>
+      <w:pPr>
+        <w:jc w:val="both"/>
+      </w:pPr>
+      <w:r>
+        <w:t>Amaia utiliza Laravel como Framework para agilizar el trabajo</w:t>
+      </w:r>
+      <w:r>
+        <w:t>,</w:t>
+      </w:r>
+      <w:r>
+        <w:t xml:space="preserve"> por lo que el servidor ha de tener instalados los siguientes requisitos para funcionar</w:t>
+      </w:r>
+      <w:r>
+        <w:t>:</w:t>
       </w:r>
     </w:p>
     <w:p>
@@ -5739,11 +6130,19 @@
         <w:t>Certificado</w:t>
       </w:r>
       <w:r>
-        <w:t xml:space="preserve"> SSL ya que las aplicaciones I don’t care y Whistler sólo aceptan peticiones enviadas a protocolo https.</w:t>
-      </w:r>
-    </w:p>
-    <w:p>
-      <w:pPr>
+        <w:t xml:space="preserve"> SSL ya que las aplicaciones I don’t care y Whistler sólo aceptan peticiones enviadas a protocolo </w:t>
+      </w:r>
+      <w:r>
+        <w:t>HTTPS</w:t>
+      </w:r>
+    </w:p>
+    <w:p>
+      <w:pPr>
+        <w:pStyle w:val="ListParagraph"/>
+        <w:numPr>
+          <w:ilvl w:val="0"/>
+          <w:numId w:val="1"/>
+        </w:numPr>
         <w:jc w:val="both"/>
       </w:pPr>
       <w:r>
@@ -6558,7 +6957,6 @@
   <w:style w:type="character" w:default="1" w:styleId="DefaultParagraphFont">
     <w:name w:val="Default Paragraph Font"/>
     <w:uiPriority w:val="1"/>
-    <w:semiHidden/>
     <w:unhideWhenUsed/>
   </w:style>
   <w:style w:type="table" w:default="1" w:styleId="TableNormal">
@@ -7045,7 +7443,7 @@
 </file>
 
 <file path=customXml/itemProps1.xml><?xml version="1.0" encoding="utf-8"?>
-<ds:datastoreItem xmlns:ds="http://schemas.openxmlformats.org/officeDocument/2006/customXml" ds:itemID="{534EB847-13A2-4086-9776-7F25F3528C17}">
+<ds:datastoreItem xmlns:ds="http://schemas.openxmlformats.org/officeDocument/2006/customXml" ds:itemID="{0D4C269A-5816-4329-866A-442C1D15F7B2}">
   <ds:schemaRefs>
     <ds:schemaRef ds:uri="http://schemas.openxmlformats.org/officeDocument/2006/bibliography"/>
   </ds:schemaRefs>

</xml_diff>